<commit_message>
Circle Language Spec Plan: Move content from "Diagram Metrics Ideas.md" to "Automatic Containment Spec Plan.docx".
</commit_message>
<xml_diff>
--- a/Circle Language Spec Plan/2. Future/Sub-Projects/Automatic Containment Spec Plan.docx
+++ b/Circle Language Spec Plan/2. Future/Sub-Projects/Automatic Containment Spec Plan.docx
@@ -112,9 +112,9 @@
       </w:r>
       <w:smartTag w:uri="urn:schemas-microsoft-com:office:smarttags" w:element="date">
         <w:smartTagPr>
+          <w:attr w:name="Year" w:val="2008"/>
+          <w:attr w:name="Day" w:val="26"/>
           <w:attr w:name="Month" w:val="5"/>
-          <w:attr w:name="Day" w:val="26"/>
-          <w:attr w:name="Year" w:val="2008"/>
         </w:smartTagPr>
         <w:r>
           <w:rPr>
@@ -147,9 +147,9 @@
       </w:r>
       <w:smartTag w:uri="urn:schemas-microsoft-com:office:smarttags" w:element="date">
         <w:smartTagPr>
+          <w:attr w:name="Year" w:val="2008"/>
+          <w:attr w:name="Day" w:val="21"/>
           <w:attr w:name="Month" w:val="6"/>
-          <w:attr w:name="Day" w:val="21"/>
-          <w:attr w:name="Year" w:val="2008"/>
         </w:smartTagPr>
         <w:r>
           <w:rPr>
@@ -347,21 +347,13 @@
         </w:numPr>
       </w:pPr>
       <w:r>
-        <w:t xml:space="preserve">Drop the idea that </w:t>
-      </w:r>
-      <w:r>
-        <w:t>referential structure should be automatically converted to a containment structure / automatically determining composite aggregation derived from association aggregation. It may be a nice idea</w:t>
+        <w:t>Drop the idea that referential structure should be automatically converted to a containment structure / automatically determining composite aggregation derived from association aggregation. It may be a nice idea</w:t>
       </w:r>
       <w:r>
         <w:t xml:space="preserve"> for the future</w:t>
       </w:r>
       <w:r>
-        <w:t xml:space="preserve">, but it seems to conflicts with other </w:t>
-      </w:r>
-      <w:bookmarkStart w:id="0" w:name="_GoBack"/>
-      <w:bookmarkEnd w:id="0"/>
-      <w:r>
-        <w:t>nice ideas.</w:t>
+        <w:t>, but it seems to conflicts with other nice ideas.</w:t>
       </w:r>
     </w:p>
     <w:p>
@@ -415,306 +407,377 @@
         <w:pStyle w:val="Heading2"/>
       </w:pPr>
       <w:r>
-        <w:t>Steps</w:t>
-      </w:r>
-    </w:p>
-    <w:p>
-      <w:r>
-        <w:t>[</w:t>
-      </w:r>
-      <w:r>
-        <w:t>x</w:t>
-      </w:r>
-      <w:r>
-        <w:t>]</w:t>
-      </w:r>
-      <w:r>
-        <w:t xml:space="preserve"> Look at </w:t>
+        <w:t>Lower Contents Brainstorm</w:t>
+      </w:r>
+    </w:p>
+    <w:p>
+      <w:pPr>
+        <w:rPr>
+          <w:i/>
+          <w:iCs/>
+        </w:rPr>
+      </w:pPr>
+      <w:r>
+        <w:rPr>
+          <w:i/>
+          <w:iCs/>
+        </w:rPr>
+        <w:t>This brainstorm was written in the context of efforts to program a prototype app 'Circle 3'. It might not be very readable.</w:t>
+      </w:r>
+    </w:p>
+    <w:p/>
+    <w:p>
+      <w:r>
+        <w:t>If something is declared on a higher level than it should then it is one real reference there pointing  at an imaginary one at the same level with the contents in it, to which points one other imaginary  reference on a deeper level.</w:t>
+      </w:r>
+    </w:p>
+    <w:p>
+      <w:r>
+        <w:t>And in that case the contents should be moved from the imaginary reference on the higher level, to  the imaginary reference on the lower level, and the imaginary reference on the lower level should  point to the real reference on the higher level.</w:t>
+      </w:r>
+    </w:p>
+    <w:p>
+      <w:r>
+        <w:t>That last reference line would be a qualified reference line, but that will not be well visible yet.</w:t>
+      </w:r>
+    </w:p>
+    <w:p/>
+    <w:p>
+      <w:r>
+        <w:t xml:space="preserve">To get this right you have to make the process visually </w:t>
+      </w:r>
+      <w:proofErr w:type="spellStart"/>
+      <w:r>
+        <w:t>debuggable</w:t>
+      </w:r>
+      <w:proofErr w:type="spellEnd"/>
+      <w:r>
+        <w:t xml:space="preserve">. And while you are at it make processes separately </w:t>
+      </w:r>
+      <w:proofErr w:type="spellStart"/>
+      <w:r>
+        <w:t>debuggable</w:t>
+      </w:r>
+      <w:proofErr w:type="spellEnd"/>
+      <w:r>
+        <w:t>.</w:t>
+      </w:r>
+    </w:p>
+    <w:p>
+      <w:pPr>
+        <w:pStyle w:val="Heading2"/>
+      </w:pPr>
+      <w:r>
+        <w:t>Fixed Logical Residence Brainstorm</w:t>
+      </w:r>
+    </w:p>
+    <w:p>
+      <w:pPr>
+        <w:rPr>
+          <w:i/>
+          <w:iCs/>
+        </w:rPr>
+      </w:pPr>
+      <w:r>
+        <w:rPr>
+          <w:i/>
+          <w:iCs/>
+        </w:rPr>
+        <w:t>This brainstorm was written in the context of efforts to program a prototype app 'Circle 3'. It might not be very readable.</w:t>
+      </w:r>
+    </w:p>
+    <w:p/>
+    <w:p>
+      <w:r>
+        <w:t>Fixed logical residence was supposed to be not thought through enough to be able to make the first version of Circle 3.</w:t>
+      </w:r>
+    </w:p>
+    <w:p/>
+    <w:p>
+      <w:r>
+        <w:t>&lt; Binding an object to a specific object reference gives an object a fixed logical residence.</w:t>
+      </w:r>
+    </w:p>
+    <w:p/>
+    <w:p>
+      <w:r>
+        <w:t xml:space="preserve">What happens to other references, the unqualified references? </w:t>
+      </w:r>
+    </w:p>
+    <w:p>
+      <w:r>
+        <w:t>Do they automatically become qualified? Maybe.</w:t>
+      </w:r>
+    </w:p>
+    <w:p/>
+    <w:p>
+      <w:r>
+        <w:t>If the parent object has a fixed logical residence too, you need a double qualifier to get to the deeper object.</w:t>
+      </w:r>
+    </w:p>
+    <w:p/>
+    <w:p>
+      <w:r>
+        <w:t>If something has a fixed logical residence, other references will first redirect outward to imaginary references and then redirect inward to the fixed logical residence again. If this inward redirection is out of sight, which it usually is, you have to see an outward directed line with the qualification textually expressed at the outer end of the line.</w:t>
+      </w:r>
+    </w:p>
+    <w:p>
+      <w:r>
+        <w:t>&gt;</w:t>
+      </w:r>
+    </w:p>
+    <w:p/>
+    <w:p>
+      <w:r>
+        <w:t>&lt; Do note that fixed logical residence requires qualification, but that does not mean that qualification requires fixed logical residence. You can point to something with a qualifier, even when it does not have its fixed logical residence there. &gt;</w:t>
+      </w:r>
+    </w:p>
+    <w:p>
+      <w:pPr>
+        <w:pStyle w:val="Heading2"/>
+      </w:pPr>
+      <w:r>
+        <w:t>Project Steps</w:t>
+      </w:r>
+    </w:p>
+    <w:p>
+      <w:r>
+        <w:t xml:space="preserve">- Look at </w:t>
       </w:r>
       <w:r>
         <w:t>Computer Language Coding Principles.doc</w:t>
       </w:r>
     </w:p>
     <w:p>
-      <w:pPr>
-        <w:rPr>
-          <w:color w:val="FFC000"/>
-        </w:rPr>
-      </w:pPr>
-      <w:r>
-        <w:rPr>
-          <w:color w:val="FFC000"/>
-        </w:rPr>
-        <w:t>[ ]</w:t>
-      </w:r>
-      <w:r>
-        <w:rPr>
-          <w:color w:val="FFC000"/>
+      <w:r>
+        <w:t xml:space="preserve">- </w:t>
+      </w:r>
+      <w:r>
+        <w:t>Maybe g</w:t>
+      </w:r>
+      <w:r>
+        <w:t>o through all ideas you can find</w:t>
+      </w:r>
+      <w:r>
+        <w:t>.</w:t>
+      </w:r>
+    </w:p>
+    <w:p>
+      <w:pPr>
+        <w:ind w:left="154" w:hanging="154"/>
+      </w:pPr>
+      <w:r>
+        <w:t>- Update article Automatic Containment</w:t>
+      </w:r>
+    </w:p>
+    <w:p>
+      <w:pPr>
+        <w:ind w:left="284"/>
+      </w:pPr>
+      <w:r>
+        <w:t>-</w:t>
+      </w:r>
+      <w:r>
+        <w:t xml:space="preserve"> F</w:t>
+      </w:r>
+      <w:r>
+        <w:t>eatures</w:t>
+      </w:r>
+      <w:r>
+        <w:t xml:space="preserve"> to possibly add</w:t>
+      </w:r>
+      <w:r>
+        <w:t>:</w:t>
+      </w:r>
+    </w:p>
+    <w:p>
+      <w:pPr>
+        <w:ind w:left="568"/>
+      </w:pPr>
+      <w:r>
+        <w:t>- Implicit connection through parent</w:t>
+      </w:r>
+    </w:p>
+    <w:p>
+      <w:pPr>
+        <w:ind w:left="568"/>
+      </w:pPr>
+      <w:r>
+        <w:t>- Implicit contents through reference target</w:t>
+      </w:r>
+    </w:p>
+    <w:p>
+      <w:pPr>
+        <w:ind w:left="568"/>
+      </w:pPr>
+      <w:r>
+        <w:t>- Imaginary reference not created if single real reference already there.</w:t>
+      </w:r>
+    </w:p>
+    <w:p>
+      <w:pPr>
+        <w:ind w:left="568"/>
+        <w:rPr>
+          <w:lang w:val="nl-NL"/>
+        </w:rPr>
+      </w:pPr>
+      <w:r>
+        <w:rPr>
+          <w:lang w:val="nl-NL"/>
+        </w:rPr>
+        <w:t xml:space="preserve">- </w:t>
+      </w:r>
+      <w:r>
+        <w:rPr>
+          <w:lang w:val="nl-NL"/>
+        </w:rPr>
+        <w:t xml:space="preserve">~ </w:t>
+      </w:r>
+      <w:proofErr w:type="spellStart"/>
+      <w:r>
+        <w:rPr>
+          <w:lang w:val="nl-NL"/>
+        </w:rPr>
+        <w:t>Only</w:t>
+      </w:r>
+      <w:proofErr w:type="spellEnd"/>
+      <w:r>
+        <w:rPr>
+          <w:lang w:val="nl-NL"/>
         </w:rPr>
         <w:t xml:space="preserve"> </w:t>
       </w:r>
-      <w:r>
-        <w:rPr>
-          <w:color w:val="FFC000"/>
-        </w:rPr>
-        <w:t xml:space="preserve">-&gt;.. </w:t>
-      </w:r>
-      <w:r>
-        <w:rPr>
-          <w:color w:val="FFC000"/>
-        </w:rPr>
-        <w:t xml:space="preserve">Process </w:t>
-      </w:r>
-      <w:r>
-        <w:rPr>
-          <w:color w:val="FFC000"/>
-        </w:rPr>
-        <w:t xml:space="preserve">as </w:t>
-      </w:r>
-      <w:r>
-        <w:rPr>
-          <w:color w:val="FFC000"/>
-        </w:rPr>
-        <w:t>cross out list</w:t>
-      </w:r>
-      <w:r>
-        <w:rPr>
-          <w:color w:val="FFC000"/>
-        </w:rPr>
-        <w:t>s</w:t>
-      </w:r>
-      <w:r>
-        <w:rPr>
-          <w:color w:val="FFC000"/>
-        </w:rPr>
-        <w:t>:</w:t>
-      </w:r>
-    </w:p>
-    <w:p>
-      <w:pPr>
-        <w:ind w:left="284"/>
-        <w:rPr>
-          <w:color w:val="FFC000"/>
-        </w:rPr>
-      </w:pPr>
-      <w:r>
-        <w:rPr>
-          <w:color w:val="FFC000"/>
-        </w:rPr>
-        <w:t>[ ]</w:t>
-      </w:r>
-      <w:r>
-        <w:rPr>
-          <w:color w:val="FFC000"/>
+      <w:proofErr w:type="spellStart"/>
+      <w:r>
+        <w:rPr>
+          <w:lang w:val="nl-NL"/>
+        </w:rPr>
+        <w:t>an</w:t>
+      </w:r>
+      <w:proofErr w:type="spellEnd"/>
+      <w:r>
+        <w:rPr>
+          <w:lang w:val="nl-NL"/>
         </w:rPr>
         <w:t xml:space="preserve"> </w:t>
       </w:r>
-      <w:r>
-        <w:rPr>
-          <w:color w:val="FFC000"/>
-        </w:rPr>
-        <w:t xml:space="preserve">-&gt;.. </w:t>
-      </w:r>
-      <w:r>
-        <w:rPr>
-          <w:color w:val="FFC000"/>
-        </w:rPr>
-        <w:t>Symbol Language.doc</w:t>
-      </w:r>
-    </w:p>
-    <w:p>
-      <w:pPr>
-        <w:ind w:left="284"/>
-        <w:rPr>
-          <w:color w:val="FFC000"/>
-        </w:rPr>
-      </w:pPr>
-      <w:r>
-        <w:rPr>
-          <w:color w:val="FFC000"/>
-        </w:rPr>
-        <w:t>[ ]</w:t>
-      </w:r>
-      <w:r>
-        <w:rPr>
-          <w:color w:val="FFC000"/>
+      <w:proofErr w:type="spellStart"/>
+      <w:r>
+        <w:rPr>
+          <w:lang w:val="nl-NL"/>
+        </w:rPr>
+        <w:t>imaginary</w:t>
+      </w:r>
+      <w:proofErr w:type="spellEnd"/>
+      <w:r>
+        <w:rPr>
+          <w:lang w:val="nl-NL"/>
         </w:rPr>
         <w:t xml:space="preserve"> </w:t>
       </w:r>
-      <w:r>
-        <w:rPr>
-          <w:color w:val="FFC000"/>
-        </w:rPr>
-        <w:t xml:space="preserve">-&gt;.. </w:t>
-      </w:r>
-      <w:r>
-        <w:rPr>
-          <w:color w:val="FFC000"/>
-        </w:rPr>
-        <w:t>Relational Structure.doc</w:t>
-      </w:r>
-      <w:r>
-        <w:rPr>
-          <w:color w:val="FFC000"/>
+      <w:proofErr w:type="spellStart"/>
+      <w:r>
+        <w:rPr>
+          <w:lang w:val="nl-NL"/>
+        </w:rPr>
+        <w:t>reference</w:t>
+      </w:r>
+      <w:proofErr w:type="spellEnd"/>
+      <w:r>
+        <w:rPr>
+          <w:lang w:val="nl-NL"/>
+        </w:rPr>
+        <w:t xml:space="preserve"> in a container </w:t>
+      </w:r>
+      <w:proofErr w:type="spellStart"/>
+      <w:r>
+        <w:rPr>
+          <w:lang w:val="nl-NL"/>
+        </w:rPr>
+        <w:t>that</w:t>
+      </w:r>
+      <w:proofErr w:type="spellEnd"/>
+      <w:r>
+        <w:rPr>
+          <w:lang w:val="nl-NL"/>
         </w:rPr>
         <w:t xml:space="preserve"> </w:t>
       </w:r>
-    </w:p>
-    <w:p>
-      <w:pPr>
-        <w:pStyle w:val="Heading2"/>
-      </w:pPr>
-      <w:r>
-        <w:t xml:space="preserve">Project </w:t>
-      </w:r>
-      <w:r>
-        <w:t>Elements</w:t>
-      </w:r>
-    </w:p>
-    <w:p>
-      <w:pPr>
-        <w:pStyle w:val="Heading3"/>
-      </w:pPr>
-      <w:r>
-        <w:t>Project Steps</w:t>
-      </w:r>
-    </w:p>
-    <w:p>
-      <w:r>
-        <w:t xml:space="preserve">- </w:t>
-      </w:r>
-      <w:r>
-        <w:t>Maybe g</w:t>
-      </w:r>
-      <w:r>
-        <w:t>o through all ideas you can find</w:t>
-      </w:r>
-      <w:r>
+      <w:proofErr w:type="spellStart"/>
+      <w:r>
+        <w:rPr>
+          <w:lang w:val="nl-NL"/>
+        </w:rPr>
+        <w:t>adds</w:t>
+      </w:r>
+      <w:proofErr w:type="spellEnd"/>
+      <w:r>
+        <w:rPr>
+          <w:lang w:val="nl-NL"/>
+        </w:rPr>
+        <w:t xml:space="preserve"> more </w:t>
+      </w:r>
+      <w:proofErr w:type="spellStart"/>
+      <w:r>
+        <w:rPr>
+          <w:lang w:val="nl-NL"/>
+        </w:rPr>
+        <w:t>referen</w:t>
+      </w:r>
+      <w:r>
+        <w:rPr>
+          <w:lang w:val="nl-NL"/>
+        </w:rPr>
+        <w:t>ces</w:t>
+      </w:r>
+      <w:proofErr w:type="spellEnd"/>
+      <w:r>
+        <w:rPr>
+          <w:lang w:val="nl-NL"/>
+        </w:rPr>
+        <w:t xml:space="preserve">. </w:t>
+      </w:r>
+      <w:proofErr w:type="spellStart"/>
+      <w:r>
+        <w:rPr>
+          <w:lang w:val="nl-NL"/>
+        </w:rPr>
+        <w:t>Not</w:t>
+      </w:r>
+      <w:proofErr w:type="spellEnd"/>
+      <w:r>
+        <w:rPr>
+          <w:lang w:val="nl-NL"/>
+        </w:rPr>
+        <w:t xml:space="preserve"> in-</w:t>
+      </w:r>
+      <w:proofErr w:type="spellStart"/>
+      <w:r>
+        <w:rPr>
+          <w:lang w:val="nl-NL"/>
+        </w:rPr>
+        <w:t>between</w:t>
+      </w:r>
+      <w:proofErr w:type="spellEnd"/>
+      <w:r>
+        <w:rPr>
+          <w:lang w:val="nl-NL"/>
+        </w:rPr>
+        <w:t xml:space="preserve"> </w:t>
+      </w:r>
+      <w:proofErr w:type="spellStart"/>
+      <w:r>
+        <w:rPr>
+          <w:lang w:val="nl-NL"/>
+        </w:rPr>
+        <w:t>ancestors</w:t>
+      </w:r>
+      <w:proofErr w:type="spellEnd"/>
+      <w:r>
+        <w:rPr>
+          <w:lang w:val="nl-NL"/>
+        </w:rPr>
         <w:t>.</w:t>
-      </w:r>
-    </w:p>
-    <w:p>
-      <w:pPr>
-        <w:pStyle w:val="Spacing"/>
-        <w:rPr>
-          <w:lang w:val="en-US"/>
-        </w:rPr>
-      </w:pPr>
-    </w:p>
-    <w:p>
-      <w:pPr>
-        <w:ind w:left="154" w:hanging="154"/>
-      </w:pPr>
-      <w:r>
-        <w:t>- Update article Automatic Containment</w:t>
-      </w:r>
-    </w:p>
-    <w:p>
-      <w:pPr>
-        <w:pStyle w:val="Spacing"/>
-        <w:rPr>
-          <w:lang w:val="en-US"/>
-        </w:rPr>
-      </w:pPr>
-    </w:p>
-    <w:p>
-      <w:pPr>
-        <w:ind w:left="284"/>
-      </w:pPr>
-      <w:r>
-        <w:t>&lt;These ideas do not seem to have much to do with 'Relations'&gt;</w:t>
-      </w:r>
-    </w:p>
-    <w:p>
-      <w:pPr>
-        <w:ind w:left="284"/>
-      </w:pPr>
-      <w:r>
-        <w:t>-</w:t>
-      </w:r>
-      <w:r>
-        <w:t xml:space="preserve"> F</w:t>
-      </w:r>
-      <w:r>
-        <w:t>eatures</w:t>
-      </w:r>
-      <w:r>
-        <w:t xml:space="preserve"> to possibly add</w:t>
-      </w:r>
-      <w:r>
-        <w:t>:</w:t>
-      </w:r>
-    </w:p>
-    <w:p>
-      <w:pPr>
-        <w:ind w:left="568"/>
-      </w:pPr>
-      <w:r>
-        <w:t>- Implicit connection through parent</w:t>
-      </w:r>
-    </w:p>
-    <w:p>
-      <w:pPr>
-        <w:ind w:left="568"/>
-      </w:pPr>
-      <w:r>
-        <w:t>- Implicit contents through reference target</w:t>
-      </w:r>
-    </w:p>
-    <w:p>
-      <w:pPr>
-        <w:ind w:left="568"/>
-      </w:pPr>
-      <w:r>
-        <w:t>- Imaginary reference not created if single real reference already there.</w:t>
-      </w:r>
-    </w:p>
-    <w:p>
-      <w:pPr>
-        <w:ind w:left="568"/>
-        <w:rPr>
-          <w:lang w:val="nl-NL"/>
-        </w:rPr>
-      </w:pPr>
-      <w:r>
-        <w:rPr>
-          <w:lang w:val="nl-NL"/>
-        </w:rPr>
-        <w:t xml:space="preserve">- </w:t>
-      </w:r>
-      <w:r>
-        <w:rPr>
-          <w:lang w:val="nl-NL"/>
-        </w:rPr>
-        <w:t xml:space="preserve">~ Alleen een </w:t>
-      </w:r>
-      <w:proofErr w:type="spellStart"/>
-      <w:r>
-        <w:rPr>
-          <w:lang w:val="nl-NL"/>
-        </w:rPr>
-        <w:t>imaginary</w:t>
-      </w:r>
-      <w:proofErr w:type="spellEnd"/>
-      <w:r>
-        <w:rPr>
-          <w:lang w:val="nl-NL"/>
-        </w:rPr>
-        <w:t xml:space="preserve"> </w:t>
-      </w:r>
-      <w:proofErr w:type="spellStart"/>
-      <w:r>
-        <w:rPr>
-          <w:lang w:val="nl-NL"/>
-        </w:rPr>
-        <w:t>reference</w:t>
-      </w:r>
-      <w:proofErr w:type="spellEnd"/>
-      <w:r>
-        <w:rPr>
-          <w:lang w:val="nl-NL"/>
-        </w:rPr>
-        <w:t xml:space="preserve"> op een container die meer referenties toevoegt.</w:t>
       </w:r>
     </w:p>
     <w:p>
@@ -775,7 +838,7 @@
     </w:p>
     <w:p>
       <w:pPr>
-        <w:pStyle w:val="Heading3"/>
+        <w:pStyle w:val="Heading2"/>
       </w:pPr>
       <w:r>
         <w:t>Products</w:t>
@@ -799,6 +862,55 @@
       </w:r>
       <w:r>
         <w:t>rticle</w:t>
+      </w:r>
+    </w:p>
+    <w:p>
+      <w:pPr>
+        <w:pStyle w:val="Heading2"/>
+      </w:pPr>
+      <w:r>
+        <w:t>More Ideas</w:t>
+      </w:r>
+    </w:p>
+    <w:p>
+      <w:r>
+        <w:t>An option to ignore fixed logical residence would be welcome.</w:t>
+      </w:r>
+    </w:p>
+    <w:p>
+      <w:r>
+        <w:t xml:space="preserve">In that case the fixed logical residence might only be pointed out with an empty reference to the imaginary residence. That way automatic containment will work, but </w:t>
+      </w:r>
+      <w:proofErr w:type="spellStart"/>
+      <w:r>
+        <w:t>publically</w:t>
+      </w:r>
+      <w:proofErr w:type="spellEnd"/>
+      <w:r>
+        <w:t>-accessible classes are still available with just the namespace qualifier. (-&gt; Lower Contents)</w:t>
+      </w:r>
+    </w:p>
+    <w:p>
+      <w:bookmarkStart w:id="0" w:name="_GoBack"/>
+      <w:bookmarkEnd w:id="0"/>
+    </w:p>
+    <w:p>
+      <w:r>
+        <w:t>Elements of different assemblies seem to intermix too much and parts of one assembly are shown as an intrinsic part of the an assembly that uses it. Things might be better off as better visible as being externally defined.</w:t>
+      </w:r>
+    </w:p>
+    <w:p/>
+    <w:p>
+      <w:r>
+        <w:t xml:space="preserve">It is a problem that everything is displayed as composite aggregation, because in some places it works completely counter-intuitive (where you would expect objects to be </w:t>
+      </w:r>
+      <w:proofErr w:type="spellStart"/>
+      <w:r>
+        <w:t>sibblings</w:t>
+      </w:r>
+      <w:proofErr w:type="spellEnd"/>
+      <w:r>
+        <w:t>, but they are nested instead?).</w:t>
       </w:r>
     </w:p>
     <w:sectPr>

</xml_diff>